<commit_message>
Modified Files.cpp so inputs don't contatin anything extra at the end. + player name checks for english letters only!
</commit_message>
<xml_diff>
--- a/dry.docx
+++ b/dry.docx
@@ -311,7 +311,6 @@
         </w:rPr>
         <w:t>, שמשומש במחלקת ה</w:t>
       </w:r>
-      <w:proofErr w:type="spellStart"/>
       <w:r>
         <w:rPr>
           <w:sz w:val="24"/>
@@ -320,7 +319,6 @@
         </w:rPr>
         <w:t>Mtmchkin</w:t>
       </w:r>
-      <w:proofErr w:type="spellEnd"/>
       <w:r>
         <w:rPr>
           <w:rFonts w:hint="cs"/>
@@ -531,7 +529,6 @@
         </w:rPr>
         <w:t xml:space="preserve"> חוץ מה</w:t>
       </w:r>
-      <w:proofErr w:type="spellStart"/>
       <w:r>
         <w:rPr>
           <w:sz w:val="24"/>
@@ -540,7 +537,6 @@
         </w:rPr>
         <w:t>getJob</w:t>
       </w:r>
-      <w:proofErr w:type="spellEnd"/>
       <w:r>
         <w:rPr>
           <w:rFonts w:hint="cs"/>
@@ -606,29 +602,7 @@
           <w:rtl/>
           <w:lang w:val="en-US" w:bidi="he-IL"/>
         </w:rPr>
-        <w:t xml:space="preserve"> נוסיף </w:t>
-      </w:r>
-      <w:proofErr w:type="spellStart"/>
-      <w:r>
-        <w:rPr>
-          <w:rFonts w:hint="cs"/>
-          <w:sz w:val="24"/>
-          <w:szCs w:val="24"/>
-          <w:rtl/>
-          <w:lang w:val="en-US" w:bidi="he-IL"/>
-        </w:rPr>
-        <w:t>מיתודה</w:t>
-      </w:r>
-      <w:proofErr w:type="spellEnd"/>
-      <w:r>
-        <w:rPr>
-          <w:rFonts w:hint="cs"/>
-          <w:sz w:val="24"/>
-          <w:szCs w:val="24"/>
-          <w:rtl/>
-          <w:lang w:val="en-US" w:bidi="he-IL"/>
-        </w:rPr>
-        <w:t xml:space="preserve"> חדשה </w:t>
+        <w:t xml:space="preserve"> נוסיף מיתודה חדשה </w:t>
       </w:r>
       <w:r>
         <w:rPr>
@@ -718,29 +692,7 @@
           <w:rtl/>
           <w:lang w:val="en-US" w:bidi="he-IL"/>
         </w:rPr>
-        <w:t xml:space="preserve"> </w:t>
-      </w:r>
-      <w:proofErr w:type="spellStart"/>
-      <w:r>
-        <w:rPr>
-          <w:rFonts w:hint="cs"/>
-          <w:sz w:val="24"/>
-          <w:szCs w:val="24"/>
-          <w:rtl/>
-          <w:lang w:val="en-US" w:bidi="he-IL"/>
-        </w:rPr>
-        <w:t>הדיפולטי</w:t>
-      </w:r>
-      <w:proofErr w:type="spellEnd"/>
-      <w:r>
-        <w:rPr>
-          <w:rFonts w:hint="cs"/>
-          <w:sz w:val="24"/>
-          <w:szCs w:val="24"/>
-          <w:rtl/>
-          <w:lang w:val="en-US" w:bidi="he-IL"/>
-        </w:rPr>
-        <w:t xml:space="preserve"> הפונקציה תמיד תחזיר שלא (</w:t>
+        <w:t xml:space="preserve"> הדיפולטי הפונקציה תמיד תחזיר שלא (</w:t>
       </w:r>
       <w:r>
         <w:rPr>
@@ -801,7 +753,6 @@
       <w:pPr>
         <w:bidi/>
         <w:rPr>
-          <w:rFonts w:hint="cs"/>
           <w:sz w:val="24"/>
           <w:szCs w:val="24"/>
           <w:rtl/>
@@ -861,7 +812,6 @@
         </w:rPr>
         <w:t xml:space="preserve">נדרש לשנות הפונקציה </w:t>
       </w:r>
-      <w:proofErr w:type="spellStart"/>
       <w:r>
         <w:rPr>
           <w:sz w:val="24"/>
@@ -870,7 +820,6 @@
         </w:rPr>
         <w:t>setJob</w:t>
       </w:r>
-      <w:proofErr w:type="spellEnd"/>
       <w:r>
         <w:rPr>
           <w:rFonts w:hint="cs"/>
@@ -960,7 +909,6 @@
         <w:rPr>
           <w:sz w:val="24"/>
           <w:szCs w:val="24"/>
-          <w:rtl/>
           <w:lang w:val="en-US" w:bidi="he-IL"/>
         </w:rPr>
       </w:pPr>
@@ -992,23 +940,13 @@
         </w:rPr>
         <w:t xml:space="preserve"> בפונקציה </w:t>
       </w:r>
-      <w:proofErr w:type="spellStart"/>
-      <w:r>
-        <w:rPr>
-          <w:sz w:val="24"/>
-          <w:szCs w:val="24"/>
-          <w:lang w:val="en-US" w:bidi="he-IL"/>
-        </w:rPr>
-        <w:t>playCard</w:t>
-      </w:r>
-      <w:proofErr w:type="spellEnd"/>
-      <w:r>
-        <w:rPr>
-          <w:sz w:val="24"/>
-          <w:szCs w:val="24"/>
-          <w:lang w:val="en-US" w:bidi="he-IL"/>
-        </w:rPr>
-        <w:t>()</w:t>
+      <w:r>
+        <w:rPr>
+          <w:sz w:val="24"/>
+          <w:szCs w:val="24"/>
+          <w:lang w:val="en-US" w:bidi="he-IL"/>
+        </w:rPr>
+        <w:t>playCard()</w:t>
       </w:r>
       <w:r>
         <w:rPr>
@@ -1091,6 +1029,126 @@
           <w:lang w:val="en-US" w:bidi="he-IL"/>
         </w:rPr>
         <w:t>, אחרת נמשיך בפונקציה כרגיל</w:t>
+      </w:r>
+      <w:r>
+        <w:rPr>
+          <w:rFonts w:hint="cs"/>
+          <w:sz w:val="24"/>
+          <w:szCs w:val="24"/>
+          <w:rtl/>
+          <w:lang w:val="en-US" w:bidi="he-IL"/>
+        </w:rPr>
+        <w:t>.</w:t>
+      </w:r>
+    </w:p>
+    <w:p>
+      <w:pPr>
+        <w:bidi/>
+        <w:rPr>
+          <w:sz w:val="24"/>
+          <w:szCs w:val="24"/>
+          <w:rtl/>
+          <w:lang w:val="en-US" w:bidi="he-IL"/>
+        </w:rPr>
+      </w:pPr>
+      <w:r>
+        <w:rPr>
+          <w:rFonts w:hint="cs"/>
+          <w:sz w:val="24"/>
+          <w:szCs w:val="24"/>
+          <w:rtl/>
+          <w:lang w:val="en-US" w:bidi="he-IL"/>
+        </w:rPr>
+        <w:t>שינויים ב</w:t>
+      </w:r>
+      <w:r>
+        <w:rPr>
+          <w:sz w:val="24"/>
+          <w:szCs w:val="24"/>
+          <w:lang w:val="en-US" w:bidi="he-IL"/>
+        </w:rPr>
+        <w:t>Files</w:t>
+      </w:r>
+      <w:r>
+        <w:rPr>
+          <w:rFonts w:hint="cs"/>
+          <w:sz w:val="24"/>
+          <w:szCs w:val="24"/>
+          <w:rtl/>
+          <w:lang w:val="en-US" w:bidi="he-IL"/>
+        </w:rPr>
+        <w:t>:</w:t>
+      </w:r>
+    </w:p>
+    <w:p>
+      <w:pPr>
+        <w:pStyle w:val="ListParagraph"/>
+        <w:numPr>
+          <w:ilvl w:val="0"/>
+          <w:numId w:val="1"/>
+        </w:numPr>
+        <w:bidi/>
+        <w:rPr>
+          <w:rFonts w:hint="cs"/>
+          <w:sz w:val="24"/>
+          <w:szCs w:val="24"/>
+          <w:rtl/>
+          <w:lang w:val="en-US" w:bidi="he-IL"/>
+        </w:rPr>
+      </w:pPr>
+      <w:r>
+        <w:rPr>
+          <w:rFonts w:hint="cs"/>
+          <w:sz w:val="24"/>
+          <w:szCs w:val="24"/>
+          <w:rtl/>
+          <w:lang w:val="en-US" w:bidi="he-IL"/>
+        </w:rPr>
+        <w:t>נצטרך להוסיף את ה</w:t>
+      </w:r>
+      <w:r>
+        <w:rPr>
+          <w:sz w:val="24"/>
+          <w:szCs w:val="24"/>
+          <w:lang w:val="en-US" w:bidi="he-IL"/>
+        </w:rPr>
+        <w:t>Ninja</w:t>
+      </w:r>
+      <w:r>
+        <w:rPr>
+          <w:rFonts w:hint="cs"/>
+          <w:sz w:val="24"/>
+          <w:szCs w:val="24"/>
+          <w:rtl/>
+          <w:lang w:val="en-US" w:bidi="he-IL"/>
+        </w:rPr>
+        <w:t xml:space="preserve"> גם בקלט האפשרי ל</w:t>
+      </w:r>
+      <w:r>
+        <w:rPr>
+          <w:sz w:val="24"/>
+          <w:szCs w:val="24"/>
+          <w:lang w:val="en-US" w:bidi="he-IL"/>
+        </w:rPr>
+        <w:t>jobs</w:t>
+      </w:r>
+      <w:r>
+        <w:rPr>
+          <w:rFonts w:hint="cs"/>
+          <w:sz w:val="24"/>
+          <w:szCs w:val="24"/>
+          <w:rtl/>
+          <w:lang w:val="en-US" w:bidi="he-IL"/>
+        </w:rPr>
+        <w:t xml:space="preserve"> בפונקציה </w:t>
+      </w:r>
+      <w:r>
+        <w:rPr>
+          <w:sz w:val="24"/>
+          <w:szCs w:val="24"/>
+          <w:lang w:val="en-US" w:bidi="he-IL"/>
+        </w:rPr>
+        <w:t>playerFiles</w:t>
       </w:r>
       <w:r>
         <w:rPr>
@@ -1140,6 +1198,7 @@
       <w:pPr>
         <w:bidi/>
         <w:rPr>
+          <w:rFonts w:hint="cs"/>
           <w:sz w:val="24"/>
           <w:szCs w:val="24"/>
           <w:rtl/>
@@ -1227,29 +1286,7 @@
           <w:rtl/>
           <w:lang w:val="en-US" w:bidi="he-IL"/>
         </w:rPr>
-        <w:t xml:space="preserve">נוסיף </w:t>
-      </w:r>
-      <w:proofErr w:type="spellStart"/>
-      <w:r>
-        <w:rPr>
-          <w:rFonts w:hint="cs"/>
-          <w:sz w:val="24"/>
-          <w:szCs w:val="24"/>
-          <w:rtl/>
-          <w:lang w:val="en-US" w:bidi="he-IL"/>
-        </w:rPr>
-        <w:t>מיתודה</w:t>
-      </w:r>
-      <w:proofErr w:type="spellEnd"/>
-      <w:r>
-        <w:rPr>
-          <w:rFonts w:hint="cs"/>
-          <w:sz w:val="24"/>
-          <w:szCs w:val="24"/>
-          <w:rtl/>
-          <w:lang w:val="en-US" w:bidi="he-IL"/>
-        </w:rPr>
-        <w:t xml:space="preserve"> עבור ה</w:t>
+        <w:t>נוסיף מיתודה עבור ה</w:t>
       </w:r>
       <w:r>
         <w:rPr>
@@ -1287,23 +1324,13 @@
         </w:rPr>
         <w:t xml:space="preserve"> רנדומלי ואז בעזרת הפונקציה </w:t>
       </w:r>
-      <w:proofErr w:type="spellStart"/>
-      <w:r>
-        <w:rPr>
-          <w:sz w:val="24"/>
-          <w:szCs w:val="24"/>
-          <w:lang w:val="en-US" w:bidi="he-IL"/>
-        </w:rPr>
-        <w:t>setJob</w:t>
-      </w:r>
-      <w:proofErr w:type="spellEnd"/>
-      <w:r>
-        <w:rPr>
-          <w:sz w:val="24"/>
-          <w:szCs w:val="24"/>
-          <w:lang w:val="en-US" w:bidi="he-IL"/>
-        </w:rPr>
-        <w:t>()</w:t>
+      <w:r>
+        <w:rPr>
+          <w:sz w:val="24"/>
+          <w:szCs w:val="24"/>
+          <w:lang w:val="en-US" w:bidi="he-IL"/>
+        </w:rPr>
+        <w:t>setJob()</w:t>
       </w:r>
       <w:r>
         <w:rPr>
@@ -1333,7 +1360,6 @@
         </w:rPr>
         <w:t>. נוסיף גם את ה</w:t>
       </w:r>
-      <w:proofErr w:type="spellStart"/>
       <w:r>
         <w:rPr>
           <w:sz w:val="24"/>
@@ -1342,7 +1368,6 @@
         </w:rPr>
         <w:t>DivineInspiration</w:t>
       </w:r>
-      <w:proofErr w:type="spellEnd"/>
       <w:r>
         <w:rPr>
           <w:rFonts w:hint="cs"/>
@@ -1371,23 +1396,13 @@
         </w:rPr>
         <w:t xml:space="preserve"> כך שה</w:t>
       </w:r>
-      <w:proofErr w:type="spellStart"/>
-      <w:r>
-        <w:rPr>
-          <w:sz w:val="24"/>
-          <w:szCs w:val="24"/>
-          <w:lang w:val="en-US" w:bidi="he-IL"/>
-        </w:rPr>
-        <w:t>playCard</w:t>
-      </w:r>
-      <w:proofErr w:type="spellEnd"/>
-      <w:r>
-        <w:rPr>
-          <w:sz w:val="24"/>
-          <w:szCs w:val="24"/>
-          <w:lang w:val="en-US" w:bidi="he-IL"/>
-        </w:rPr>
-        <w:t>()</w:t>
+      <w:r>
+        <w:rPr>
+          <w:sz w:val="24"/>
+          <w:szCs w:val="24"/>
+          <w:lang w:val="en-US" w:bidi="he-IL"/>
+        </w:rPr>
+        <w:t>playCard()</w:t>
       </w:r>
       <w:r>
         <w:rPr>
@@ -1418,23 +1433,13 @@
         </w:rPr>
         <w:t>וגם עבור ההדפסות יש צורך לשנות את ה</w:t>
       </w:r>
-      <w:proofErr w:type="spellStart"/>
-      <w:r>
-        <w:rPr>
-          <w:sz w:val="24"/>
-          <w:szCs w:val="24"/>
-          <w:lang w:val="en-US" w:bidi="he-IL"/>
-        </w:rPr>
-        <w:t>getDescription</w:t>
-      </w:r>
-      <w:proofErr w:type="spellEnd"/>
-      <w:r>
-        <w:rPr>
-          <w:sz w:val="24"/>
-          <w:szCs w:val="24"/>
-          <w:lang w:val="en-US" w:bidi="he-IL"/>
-        </w:rPr>
-        <w:t>()</w:t>
+      <w:r>
+        <w:rPr>
+          <w:sz w:val="24"/>
+          <w:szCs w:val="24"/>
+          <w:lang w:val="en-US" w:bidi="he-IL"/>
+        </w:rPr>
+        <w:t>getDescription()</w:t>
       </w:r>
       <w:r>
         <w:rPr>
@@ -1464,23 +1469,13 @@
         </w:rPr>
         <w:t xml:space="preserve"> לתוך ה</w:t>
       </w:r>
-      <w:proofErr w:type="spellStart"/>
-      <w:r>
-        <w:rPr>
-          <w:sz w:val="24"/>
-          <w:szCs w:val="24"/>
-          <w:lang w:val="en-US" w:bidi="he-IL"/>
-        </w:rPr>
-        <w:t>playCard</w:t>
-      </w:r>
-      <w:proofErr w:type="spellEnd"/>
-      <w:r>
-        <w:rPr>
-          <w:sz w:val="24"/>
-          <w:szCs w:val="24"/>
-          <w:lang w:val="en-US" w:bidi="he-IL"/>
-        </w:rPr>
-        <w:t>()</w:t>
+      <w:r>
+        <w:rPr>
+          <w:sz w:val="24"/>
+          <w:szCs w:val="24"/>
+          <w:lang w:val="en-US" w:bidi="he-IL"/>
+        </w:rPr>
+        <w:t>playCard()</w:t>
       </w:r>
       <w:r>
         <w:rPr>
@@ -1491,6 +1486,34 @@
           <w:lang w:val="en-US" w:bidi="he-IL"/>
         </w:rPr>
         <w:t>.</w:t>
+      </w:r>
+      <w:r>
+        <w:rPr>
+          <w:rFonts w:hint="cs"/>
+          <w:sz w:val="24"/>
+          <w:szCs w:val="24"/>
+          <w:rtl/>
+          <w:lang w:val="en-US" w:bidi="he-IL"/>
+        </w:rPr>
+        <w:t xml:space="preserve"> ועבור הקלט  בקובץ </w:t>
+      </w:r>
+      <w:r>
+        <w:rPr>
+          <w:sz w:val="24"/>
+          <w:szCs w:val="24"/>
+          <w:lang w:val="en-US" w:bidi="he-IL"/>
+        </w:rPr>
+        <w:t>Files.cpp</w:t>
+      </w:r>
+      <w:r>
+        <w:rPr>
+          <w:rFonts w:hint="cs"/>
+          <w:sz w:val="24"/>
+          <w:szCs w:val="24"/>
+          <w:rtl/>
+          <w:lang w:val="en-US" w:bidi="he-IL"/>
+        </w:rPr>
+        <w:t xml:space="preserve"> נוסיף אפשרות לקבל את הקלף הזה.</w:t>
       </w:r>
     </w:p>
     <w:sectPr>

</xml_diff>